<commit_message>
made stripe payment method consistent in all documents
</commit_message>
<xml_diff>
--- a/Proposal/Proposal-version-1.2.docx
+++ b/Proposal/Proposal-version-1.2.docx
@@ -876,7 +876,6 @@
           <w:docPartGallery w:val="Table of Contents"/>
         </w:docPartObj>
       </w:sdtPr>
-      <w:sdtEndPr/>
       <w:sdtContent>
         <w:p>
           <w:pPr>
@@ -2492,7 +2491,21 @@
         <w:ind w:left="1412" w:right="0" w:hanging="361"/>
       </w:pPr>
       <w:r>
-        <w:t xml:space="preserve">To make a web-based system for mosque management using MERN stack.  </w:t>
+        <w:t xml:space="preserve">To make a </w:t>
+      </w:r>
+      <w:proofErr w:type="gramStart"/>
+      <w:r>
+        <w:t>web</w:t>
+      </w:r>
+      <w:r>
+        <w:t xml:space="preserve"> </w:t>
+      </w:r>
+      <w:r>
+        <w:t>based</w:t>
+      </w:r>
+      <w:proofErr w:type="gramEnd"/>
+      <w:r>
+        <w:t xml:space="preserve"> system for mosque management using MERN stack.  </w:t>
       </w:r>
     </w:p>
     <w:p>
@@ -2505,7 +2518,7 @@
         <w:ind w:left="1412" w:right="0" w:hanging="361"/>
       </w:pPr>
       <w:r>
-        <w:t xml:space="preserve">To manage donations in a clear way with digital receipts and record of where money is spent.  </w:t>
+        <w:t xml:space="preserve">To manage donations in a clear way and record of where money is spent.  </w:t>
       </w:r>
     </w:p>
     <w:p>
@@ -2765,7 +2778,22 @@
         <w:ind w:left="1412" w:right="0" w:hanging="361"/>
       </w:pPr>
       <w:r>
-        <w:t xml:space="preserve">Responsive web design for mobile and desktop  </w:t>
+        <w:t>Responsive web design for mobile and desktop</w:t>
+      </w:r>
+    </w:p>
+    <w:p>
+      <w:pPr>
+        <w:numPr>
+          <w:ilvl w:val="0"/>
+          <w:numId w:val="2"/>
+        </w:numPr>
+        <w:ind w:right="0" w:hanging="361"/>
+      </w:pPr>
+      <w:r>
+        <w:t xml:space="preserve">Online payment gateway integration  </w:t>
+      </w:r>
+      <w:r>
+        <w:t xml:space="preserve">  </w:t>
       </w:r>
     </w:p>
     <w:p>
@@ -2845,18 +2873,6 @@
       </w:r>
       <w:r>
         <w:t xml:space="preserve"> </w:t>
-      </w:r>
-    </w:p>
-    <w:p>
-      <w:pPr>
-        <w:numPr>
-          <w:ilvl w:val="0"/>
-          <w:numId w:val="3"/>
-        </w:numPr>
-        <w:ind w:left="1412" w:right="0" w:hanging="361"/>
-      </w:pPr>
-      <w:r>
-        <w:t xml:space="preserve">Online payment gateway integration  </w:t>
       </w:r>
     </w:p>
     <w:p>
@@ -3684,6 +3700,9 @@
               <w:jc w:val="left"/>
             </w:pPr>
             <w:r>
+              <w:t xml:space="preserve"> </w:t>
+            </w:r>
+            <w:r>
               <w:t xml:space="preserve">Display and manage prayer timings  </w:t>
             </w:r>
           </w:p>
@@ -3710,7 +3729,10 @@
               <w:jc w:val="left"/>
             </w:pPr>
             <w:r>
-              <w:t xml:space="preserve"> Create transparent donation tracking system</w:t>
+              <w:t xml:space="preserve"> </w:t>
+            </w:r>
+            <w:r>
+              <w:t>Create transparent donation tracking system</w:t>
             </w:r>
             <w:r>
               <w:rPr>
@@ -3780,7 +3802,13 @@
               <w:jc w:val="left"/>
             </w:pPr>
             <w:r>
-              <w:t xml:space="preserve"> Enable online Nikah service booking</w:t>
+              <w:t xml:space="preserve"> </w:t>
+            </w:r>
+            <w:r>
+              <w:t xml:space="preserve"> </w:t>
+            </w:r>
+            <w:r>
+              <w:t>Enable online Nikah service booking</w:t>
             </w:r>
             <w:r>
               <w:rPr>
@@ -3874,6 +3902,9 @@
               <w:jc w:val="left"/>
             </w:pPr>
             <w:r>
+              <w:t xml:space="preserve"> </w:t>
+            </w:r>
+            <w:r>
               <w:t>This system will be considered as successful if</w:t>
             </w:r>
             <w:r>
@@ -3903,6 +3934,9 @@
               <w:jc w:val="left"/>
             </w:pPr>
             <w:r>
+              <w:t xml:space="preserve"> </w:t>
+            </w:r>
+            <w:r>
               <w:t>It shows records of donations.</w:t>
             </w:r>
             <w:r>
@@ -3938,6 +3972,9 @@
               <w:jc w:val="left"/>
             </w:pPr>
             <w:r>
+              <w:t xml:space="preserve"> </w:t>
+            </w:r>
+            <w:r>
               <w:t xml:space="preserve">It shows records of expenditures  </w:t>
             </w:r>
           </w:p>
@@ -3964,7 +4001,10 @@
               <w:jc w:val="left"/>
             </w:pPr>
             <w:r>
-              <w:t xml:space="preserve">People can organize events using the system  </w:t>
+              <w:t xml:space="preserve"> Admin</w:t>
+            </w:r>
+            <w:r>
+              <w:t xml:space="preserve"> can organize events using the system  </w:t>
             </w:r>
           </w:p>
         </w:tc>
@@ -3989,6 +4029,9 @@
               <w:ind w:left="0" w:right="0" w:firstLine="0"/>
               <w:jc w:val="left"/>
             </w:pPr>
+            <w:r>
+              <w:t xml:space="preserve"> </w:t>
+            </w:r>
             <w:r>
               <w:t xml:space="preserve">People can book nikah registrar using the system  </w:t>
             </w:r>
@@ -5028,41 +5071,31 @@
               <w:ind w:left="0" w:right="21" w:firstLine="0"/>
               <w:jc w:val="center"/>
             </w:pPr>
-            <w:proofErr w:type="spellStart"/>
-            <w:r>
-              <w:t>Pdfkit</w:t>
-            </w:r>
-            <w:proofErr w:type="spellEnd"/>
-            <w:r>
-              <w:t>/</w:t>
-            </w:r>
-            <w:proofErr w:type="spellStart"/>
+            <w:r>
+              <w:t xml:space="preserve"> </w:t>
+            </w:r>
             <w:proofErr w:type="gramStart"/>
             <w:r>
-              <w:t>jsPD</w:t>
-            </w:r>
-            <w:proofErr w:type="spellEnd"/>
-            <w:r>
-              <w:t xml:space="preserve"> ,</w:t>
+              <w:rPr>
+                <w:sz w:val="22"/>
+              </w:rPr>
+              <w:t>JWT</w:t>
+            </w:r>
+            <w:r>
+              <w:rPr>
+                <w:sz w:val="20"/>
+              </w:rPr>
+              <w:t xml:space="preserve"> </w:t>
+            </w:r>
+            <w:r>
+              <w:t xml:space="preserve"> </w:t>
+            </w:r>
+            <w:r>
+              <w:t>,</w:t>
             </w:r>
             <w:proofErr w:type="gramEnd"/>
             <w:r>
-              <w:t xml:space="preserve"> </w:t>
-            </w:r>
-            <w:r>
-              <w:rPr>
-                <w:sz w:val="22"/>
-              </w:rPr>
-              <w:t>JWT</w:t>
-            </w:r>
-            <w:r>
-              <w:rPr>
-                <w:sz w:val="20"/>
-              </w:rPr>
-              <w:t xml:space="preserve"> </w:t>
-            </w:r>
-            <w:r>
-              <w:t xml:space="preserve"> </w:t>
+              <w:t>Stripe</w:t>
             </w:r>
           </w:p>
         </w:tc>
@@ -5748,7 +5781,7 @@
               <w:rPr>
                 <w:sz w:val="27"/>
               </w:rPr>
-              <w:t xml:space="preserve">Frontend &amp; Backend </w:t>
+              <w:t xml:space="preserve">Backend </w:t>
             </w:r>
             <w:r>
               <w:t xml:space="preserve"> </w:t>
@@ -5862,10 +5895,7 @@
               <w:rPr>
                 <w:sz w:val="27"/>
               </w:rPr>
-              <w:t xml:space="preserve">Frontend &amp; Backend   </w:t>
-            </w:r>
-            <w:r>
-              <w:t xml:space="preserve"> </w:t>
+              <w:t xml:space="preserve">Frontend </w:t>
             </w:r>
           </w:p>
         </w:tc>
@@ -5913,18 +5943,18 @@
           <w:ilvl w:val="0"/>
           <w:numId w:val="4"/>
         </w:numPr>
-        <w:spacing w:after="3" w:line="248" w:lineRule="auto"/>
+        <w:spacing w:after="3" w:line="360" w:lineRule="auto"/>
         <w:ind w:right="0" w:hanging="360"/>
         <w:jc w:val="left"/>
-      </w:pPr>
-      <w:r>
-        <w:rPr>
-          <w:sz w:val="22"/>
-        </w:rPr>
-        <w:t xml:space="preserve">Ahmad, M., Hassan, A., &amp; Khan, S. (2019). "Trust and Transparency in Religious Charitable Organizations in Pakistan." Journal of Islamic Management Studies, 12(3), 45-62. </w:t>
-      </w:r>
-      <w:r>
-        <w:t xml:space="preserve"> </w:t>
+        <w:rPr>
+          <w:szCs w:val="24"/>
+        </w:rPr>
+      </w:pPr>
+      <w:r>
+        <w:rPr>
+          <w:szCs w:val="24"/>
+        </w:rPr>
+        <w:t xml:space="preserve">Ahmad, M., Hassan, A., &amp; Khan, S. (2019). "Trust and Transparency in Religious Charitable Organizations in Pakistan." Journal of Islamic Management Studies, 12(3), 45-62.  </w:t>
       </w:r>
     </w:p>
     <w:p>
@@ -5933,18 +5963,18 @@
           <w:ilvl w:val="0"/>
           <w:numId w:val="4"/>
         </w:numPr>
-        <w:spacing w:after="3" w:line="248" w:lineRule="auto"/>
+        <w:spacing w:after="3" w:line="360" w:lineRule="auto"/>
         <w:ind w:right="0" w:hanging="360"/>
         <w:jc w:val="left"/>
-      </w:pPr>
-      <w:r>
-        <w:rPr>
-          <w:sz w:val="22"/>
-        </w:rPr>
-        <w:t xml:space="preserve">Khan, F. (2020). "Digital Transformation of Religious Institutions: A Case Study of Mosques in Urban Pakistan." Pakistan Journal of Information Technology, 8(2), 112-128. </w:t>
-      </w:r>
-      <w:r>
-        <w:t xml:space="preserve"> </w:t>
+        <w:rPr>
+          <w:szCs w:val="24"/>
+        </w:rPr>
+      </w:pPr>
+      <w:r>
+        <w:rPr>
+          <w:szCs w:val="24"/>
+        </w:rPr>
+        <w:t xml:space="preserve">Khan, F. (2020). "Digital Transformation of Religious Institutions: A Case Study of Mosques in Urban Pakistan." Pakistan Journal of Information Technology, 8(2), 112-128.  </w:t>
       </w:r>
     </w:p>
     <w:p>
@@ -5953,18 +5983,18 @@
           <w:ilvl w:val="0"/>
           <w:numId w:val="4"/>
         </w:numPr>
-        <w:spacing w:after="3" w:line="248" w:lineRule="auto"/>
+        <w:spacing w:after="3" w:line="360" w:lineRule="auto"/>
         <w:ind w:right="0" w:hanging="360"/>
         <w:jc w:val="left"/>
-      </w:pPr>
-      <w:r>
-        <w:rPr>
-          <w:sz w:val="22"/>
-        </w:rPr>
-        <w:t xml:space="preserve">Islamic Finder Prayer Times API - https://www.islamicfinder.org/ </w:t>
-      </w:r>
-      <w:r>
-        <w:t xml:space="preserve"> </w:t>
+        <w:rPr>
+          <w:szCs w:val="24"/>
+        </w:rPr>
+      </w:pPr>
+      <w:r>
+        <w:rPr>
+          <w:szCs w:val="24"/>
+        </w:rPr>
+        <w:t xml:space="preserve">Islamic Finder Prayer Times API - https://www.islamicfinder.org/  </w:t>
       </w:r>
     </w:p>
     <w:p>
@@ -5973,18 +6003,18 @@
           <w:ilvl w:val="0"/>
           <w:numId w:val="4"/>
         </w:numPr>
-        <w:spacing w:after="3" w:line="248" w:lineRule="auto"/>
+        <w:spacing w:after="3" w:line="360" w:lineRule="auto"/>
         <w:ind w:right="0" w:hanging="360"/>
         <w:jc w:val="left"/>
-      </w:pPr>
-      <w:r>
-        <w:rPr>
-          <w:sz w:val="22"/>
-        </w:rPr>
-        <w:t xml:space="preserve">Mosque Management Best Practices - Islamic Circle of North America - https://www.icna.org/mosquemanagement/ </w:t>
-      </w:r>
-      <w:r>
-        <w:t xml:space="preserve"> </w:t>
+        <w:rPr>
+          <w:szCs w:val="24"/>
+        </w:rPr>
+      </w:pPr>
+      <w:r>
+        <w:rPr>
+          <w:szCs w:val="24"/>
+        </w:rPr>
+        <w:t xml:space="preserve">Mosque Management Best Practices - Islamic Circle of North America - https://www.icna.org/mosquemanagement/  </w:t>
       </w:r>
     </w:p>
     <w:sectPr>

</xml_diff>

<commit_message>
Fix some little issues in proposal , SRS and SDS
</commit_message>
<xml_diff>
--- a/Proposal/Proposal-version-1.2.docx
+++ b/Proposal/Proposal-version-1.2.docx
@@ -2485,10 +2485,10 @@
       <w:pPr>
         <w:numPr>
           <w:ilvl w:val="0"/>
-          <w:numId w:val="1"/>
+          <w:numId w:val="6"/>
         </w:numPr>
         <w:spacing w:after="34"/>
-        <w:ind w:left="1412" w:right="0" w:hanging="361"/>
+        <w:ind w:right="0" w:hanging="361"/>
       </w:pPr>
       <w:r>
         <w:t xml:space="preserve">To make a </w:t>
@@ -2512,10 +2512,10 @@
       <w:pPr>
         <w:numPr>
           <w:ilvl w:val="0"/>
-          <w:numId w:val="1"/>
+          <w:numId w:val="6"/>
         </w:numPr>
         <w:spacing w:after="35"/>
-        <w:ind w:left="1412" w:right="0" w:hanging="361"/>
+        <w:ind w:right="0" w:hanging="361"/>
       </w:pPr>
       <w:r>
         <w:t xml:space="preserve">To manage donations in a clear way and record of where money is spent.  </w:t>
@@ -2525,10 +2525,10 @@
       <w:pPr>
         <w:numPr>
           <w:ilvl w:val="0"/>
-          <w:numId w:val="1"/>
+          <w:numId w:val="6"/>
         </w:numPr>
         <w:spacing w:after="29"/>
-        <w:ind w:left="1412" w:right="0" w:hanging="361"/>
+        <w:ind w:right="0" w:hanging="361"/>
       </w:pPr>
       <w:r>
         <w:t xml:space="preserve">To show daily prayer times and special timings for Jummah and Ramadan.  </w:t>
@@ -2538,10 +2538,10 @@
       <w:pPr>
         <w:numPr>
           <w:ilvl w:val="0"/>
-          <w:numId w:val="1"/>
+          <w:numId w:val="6"/>
         </w:numPr>
         <w:spacing w:after="34"/>
-        <w:ind w:left="1412" w:right="0" w:hanging="361"/>
+        <w:ind w:right="0" w:hanging="361"/>
       </w:pPr>
       <w:r>
         <w:t xml:space="preserve">To make an event section for Islamic classes, charity and other community programs.  </w:t>
@@ -2551,10 +2551,10 @@
       <w:pPr>
         <w:numPr>
           <w:ilvl w:val="0"/>
-          <w:numId w:val="1"/>
+          <w:numId w:val="6"/>
         </w:numPr>
         <w:spacing w:after="34"/>
-        <w:ind w:left="1412" w:right="0" w:hanging="361"/>
+        <w:ind w:right="0" w:hanging="361"/>
       </w:pPr>
       <w:r>
         <w:lastRenderedPageBreak/>
@@ -2574,10 +2574,10 @@
       <w:pPr>
         <w:numPr>
           <w:ilvl w:val="0"/>
-          <w:numId w:val="1"/>
+          <w:numId w:val="6"/>
         </w:numPr>
         <w:spacing w:after="152"/>
-        <w:ind w:left="1412" w:right="0" w:hanging="361"/>
+        <w:ind w:right="0" w:hanging="361"/>
       </w:pPr>
       <w:r>
         <w:t xml:space="preserve">To give different access to admin and normal users for security and management.  </w:t>
@@ -2754,7 +2754,13 @@
         <w:ind w:left="1412" w:right="0" w:hanging="361"/>
       </w:pPr>
       <w:r>
-        <w:t xml:space="preserve">User authentication for admin and community members  </w:t>
+        <w:t>User authentication for admin</w:t>
+      </w:r>
+      <w:r>
+        <w:t xml:space="preserve"> </w:t>
+      </w:r>
+      <w:r>
+        <w:t xml:space="preserve">and community members  </w:t>
       </w:r>
     </w:p>
     <w:p>
@@ -3802,13 +3808,7 @@
               <w:jc w:val="left"/>
             </w:pPr>
             <w:r>
-              <w:t xml:space="preserve"> </w:t>
-            </w:r>
-            <w:r>
-              <w:t xml:space="preserve"> </w:t>
-            </w:r>
-            <w:r>
-              <w:t>Enable online Nikah service booking</w:t>
+              <w:t xml:space="preserve"> Enable online Nikah service booking</w:t>
             </w:r>
             <w:r>
               <w:rPr>
@@ -7322,6 +7322,217 @@
       </w:rPr>
     </w:lvl>
   </w:abstractNum>
+  <w:abstractNum w:abstractNumId="5" w15:restartNumberingAfterBreak="0">
+    <w:nsid w:val="514B65BC"/>
+    <w:multiLevelType w:val="hybridMultilevel"/>
+    <w:tmpl w:val="7C0C7F04"/>
+    <w:lvl w:ilvl="0" w:tplc="0409000F">
+      <w:start w:val="1"/>
+      <w:numFmt w:val="decimal"/>
+      <w:lvlText w:val="%1."/>
+      <w:lvlJc w:val="left"/>
+      <w:pPr>
+        <w:ind w:left="1411"/>
+      </w:pPr>
+      <w:rPr>
+        <w:b w:val="0"/>
+        <w:i w:val="0"/>
+        <w:strike w:val="0"/>
+        <w:dstrike w:val="0"/>
+        <w:color w:val="000000"/>
+        <w:sz w:val="24"/>
+        <w:szCs w:val="24"/>
+        <w:u w:val="none" w:color="000000"/>
+        <w:bdr w:val="none" w:sz="0" w:space="0" w:color="auto"/>
+        <w:shd w:val="clear" w:color="auto" w:fill="auto"/>
+        <w:vertAlign w:val="baseline"/>
+      </w:rPr>
+    </w:lvl>
+    <w:lvl w:ilvl="1" w:tplc="FFFFFFFF">
+      <w:start w:val="1"/>
+      <w:numFmt w:val="bullet"/>
+      <w:lvlText w:val="o"/>
+      <w:lvlJc w:val="left"/>
+      <w:pPr>
+        <w:ind w:left="2146"/>
+      </w:pPr>
+      <w:rPr>
+        <w:rFonts w:ascii="Times New Roman" w:eastAsia="Times New Roman" w:hAnsi="Times New Roman" w:cs="Times New Roman"/>
+        <w:b w:val="0"/>
+        <w:i w:val="0"/>
+        <w:strike w:val="0"/>
+        <w:dstrike w:val="0"/>
+        <w:color w:val="000000"/>
+        <w:sz w:val="24"/>
+        <w:szCs w:val="24"/>
+        <w:u w:val="none" w:color="000000"/>
+        <w:bdr w:val="none" w:sz="0" w:space="0" w:color="auto"/>
+        <w:shd w:val="clear" w:color="auto" w:fill="auto"/>
+        <w:vertAlign w:val="baseline"/>
+      </w:rPr>
+    </w:lvl>
+    <w:lvl w:ilvl="2" w:tplc="FFFFFFFF">
+      <w:start w:val="1"/>
+      <w:numFmt w:val="bullet"/>
+      <w:lvlText w:val="▪"/>
+      <w:lvlJc w:val="left"/>
+      <w:pPr>
+        <w:ind w:left="2866"/>
+      </w:pPr>
+      <w:rPr>
+        <w:rFonts w:ascii="Times New Roman" w:eastAsia="Times New Roman" w:hAnsi="Times New Roman" w:cs="Times New Roman"/>
+        <w:b w:val="0"/>
+        <w:i w:val="0"/>
+        <w:strike w:val="0"/>
+        <w:dstrike w:val="0"/>
+        <w:color w:val="000000"/>
+        <w:sz w:val="24"/>
+        <w:szCs w:val="24"/>
+        <w:u w:val="none" w:color="000000"/>
+        <w:bdr w:val="none" w:sz="0" w:space="0" w:color="auto"/>
+        <w:shd w:val="clear" w:color="auto" w:fill="auto"/>
+        <w:vertAlign w:val="baseline"/>
+      </w:rPr>
+    </w:lvl>
+    <w:lvl w:ilvl="3" w:tplc="FFFFFFFF">
+      <w:start w:val="1"/>
+      <w:numFmt w:val="bullet"/>
+      <w:lvlText w:val="•"/>
+      <w:lvlJc w:val="left"/>
+      <w:pPr>
+        <w:ind w:left="3586"/>
+      </w:pPr>
+      <w:rPr>
+        <w:rFonts w:ascii="Times New Roman" w:eastAsia="Times New Roman" w:hAnsi="Times New Roman" w:cs="Times New Roman"/>
+        <w:b w:val="0"/>
+        <w:i w:val="0"/>
+        <w:strike w:val="0"/>
+        <w:dstrike w:val="0"/>
+        <w:color w:val="000000"/>
+        <w:sz w:val="24"/>
+        <w:szCs w:val="24"/>
+        <w:u w:val="none" w:color="000000"/>
+        <w:bdr w:val="none" w:sz="0" w:space="0" w:color="auto"/>
+        <w:shd w:val="clear" w:color="auto" w:fill="auto"/>
+        <w:vertAlign w:val="baseline"/>
+      </w:rPr>
+    </w:lvl>
+    <w:lvl w:ilvl="4" w:tplc="FFFFFFFF">
+      <w:start w:val="1"/>
+      <w:numFmt w:val="bullet"/>
+      <w:lvlText w:val="o"/>
+      <w:lvlJc w:val="left"/>
+      <w:pPr>
+        <w:ind w:left="4306"/>
+      </w:pPr>
+      <w:rPr>
+        <w:rFonts w:ascii="Times New Roman" w:eastAsia="Times New Roman" w:hAnsi="Times New Roman" w:cs="Times New Roman"/>
+        <w:b w:val="0"/>
+        <w:i w:val="0"/>
+        <w:strike w:val="0"/>
+        <w:dstrike w:val="0"/>
+        <w:color w:val="000000"/>
+        <w:sz w:val="24"/>
+        <w:szCs w:val="24"/>
+        <w:u w:val="none" w:color="000000"/>
+        <w:bdr w:val="none" w:sz="0" w:space="0" w:color="auto"/>
+        <w:shd w:val="clear" w:color="auto" w:fill="auto"/>
+        <w:vertAlign w:val="baseline"/>
+      </w:rPr>
+    </w:lvl>
+    <w:lvl w:ilvl="5" w:tplc="FFFFFFFF">
+      <w:start w:val="1"/>
+      <w:numFmt w:val="bullet"/>
+      <w:lvlText w:val="▪"/>
+      <w:lvlJc w:val="left"/>
+      <w:pPr>
+        <w:ind w:left="5026"/>
+      </w:pPr>
+      <w:rPr>
+        <w:rFonts w:ascii="Times New Roman" w:eastAsia="Times New Roman" w:hAnsi="Times New Roman" w:cs="Times New Roman"/>
+        <w:b w:val="0"/>
+        <w:i w:val="0"/>
+        <w:strike w:val="0"/>
+        <w:dstrike w:val="0"/>
+        <w:color w:val="000000"/>
+        <w:sz w:val="24"/>
+        <w:szCs w:val="24"/>
+        <w:u w:val="none" w:color="000000"/>
+        <w:bdr w:val="none" w:sz="0" w:space="0" w:color="auto"/>
+        <w:shd w:val="clear" w:color="auto" w:fill="auto"/>
+        <w:vertAlign w:val="baseline"/>
+      </w:rPr>
+    </w:lvl>
+    <w:lvl w:ilvl="6" w:tplc="FFFFFFFF">
+      <w:start w:val="1"/>
+      <w:numFmt w:val="bullet"/>
+      <w:lvlText w:val="•"/>
+      <w:lvlJc w:val="left"/>
+      <w:pPr>
+        <w:ind w:left="5746"/>
+      </w:pPr>
+      <w:rPr>
+        <w:rFonts w:ascii="Times New Roman" w:eastAsia="Times New Roman" w:hAnsi="Times New Roman" w:cs="Times New Roman"/>
+        <w:b w:val="0"/>
+        <w:i w:val="0"/>
+        <w:strike w:val="0"/>
+        <w:dstrike w:val="0"/>
+        <w:color w:val="000000"/>
+        <w:sz w:val="24"/>
+        <w:szCs w:val="24"/>
+        <w:u w:val="none" w:color="000000"/>
+        <w:bdr w:val="none" w:sz="0" w:space="0" w:color="auto"/>
+        <w:shd w:val="clear" w:color="auto" w:fill="auto"/>
+        <w:vertAlign w:val="baseline"/>
+      </w:rPr>
+    </w:lvl>
+    <w:lvl w:ilvl="7" w:tplc="FFFFFFFF">
+      <w:start w:val="1"/>
+      <w:numFmt w:val="bullet"/>
+      <w:lvlText w:val="o"/>
+      <w:lvlJc w:val="left"/>
+      <w:pPr>
+        <w:ind w:left="6466"/>
+      </w:pPr>
+      <w:rPr>
+        <w:rFonts w:ascii="Times New Roman" w:eastAsia="Times New Roman" w:hAnsi="Times New Roman" w:cs="Times New Roman"/>
+        <w:b w:val="0"/>
+        <w:i w:val="0"/>
+        <w:strike w:val="0"/>
+        <w:dstrike w:val="0"/>
+        <w:color w:val="000000"/>
+        <w:sz w:val="24"/>
+        <w:szCs w:val="24"/>
+        <w:u w:val="none" w:color="000000"/>
+        <w:bdr w:val="none" w:sz="0" w:space="0" w:color="auto"/>
+        <w:shd w:val="clear" w:color="auto" w:fill="auto"/>
+        <w:vertAlign w:val="baseline"/>
+      </w:rPr>
+    </w:lvl>
+    <w:lvl w:ilvl="8" w:tplc="FFFFFFFF">
+      <w:start w:val="1"/>
+      <w:numFmt w:val="bullet"/>
+      <w:lvlText w:val="▪"/>
+      <w:lvlJc w:val="left"/>
+      <w:pPr>
+        <w:ind w:left="7186"/>
+      </w:pPr>
+      <w:rPr>
+        <w:rFonts w:ascii="Times New Roman" w:eastAsia="Times New Roman" w:hAnsi="Times New Roman" w:cs="Times New Roman"/>
+        <w:b w:val="0"/>
+        <w:i w:val="0"/>
+        <w:strike w:val="0"/>
+        <w:dstrike w:val="0"/>
+        <w:color w:val="000000"/>
+        <w:sz w:val="24"/>
+        <w:szCs w:val="24"/>
+        <w:u w:val="none" w:color="000000"/>
+        <w:bdr w:val="none" w:sz="0" w:space="0" w:color="auto"/>
+        <w:shd w:val="clear" w:color="auto" w:fill="auto"/>
+        <w:vertAlign w:val="baseline"/>
+      </w:rPr>
+    </w:lvl>
+  </w:abstractNum>
   <w:num w:numId="1" w16cid:durableId="1653099873">
     <w:abstractNumId w:val="0"/>
   </w:num>
@@ -7336,6 +7547,9 @@
   </w:num>
   <w:num w:numId="5" w16cid:durableId="2128037072">
     <w:abstractNumId w:val="2"/>
+  </w:num>
+  <w:num w:numId="6" w16cid:durableId="721027263">
+    <w:abstractNumId w:val="5"/>
   </w:num>
 </w:numbering>
 </file>

</xml_diff>

<commit_message>
Merged chapter 1 and 2 in comprehensive documentation
</commit_message>
<xml_diff>
--- a/Proposal/Proposal-version-1.2.docx
+++ b/Proposal/Proposal-version-1.2.docx
@@ -763,15 +763,7 @@
         <w:t xml:space="preserve">          </w:t>
       </w:r>
       <w:r>
-        <w:t xml:space="preserve">In these days mosques in our area are facing problems in handling their daily routine activities. They keep donation records in manual registers and make announcements on speakers. Most people do not know where their money is used which creates trust issues. </w:t>
-      </w:r>
-      <w:proofErr w:type="gramStart"/>
-      <w:r>
-        <w:t>Also</w:t>
-      </w:r>
-      <w:proofErr w:type="gramEnd"/>
-      <w:r>
-        <w:t xml:space="preserve"> when someone wants to book certified nikah registrar</w:t>
+        <w:t>In these days mosques in our area are facing problems in handling their daily routine activities. They keep donation records in manual registers and make announcements on speakers. Most people do not know where their money is used which creates trust issues. Also when someone wants to book certified nikah registrar</w:t>
       </w:r>
       <w:r>
         <w:rPr>
@@ -780,15 +772,7 @@
         <w:t xml:space="preserve"> </w:t>
       </w:r>
       <w:r>
-        <w:t xml:space="preserve">for marriage, they have to go in person which is difficult and time taking. </w:t>
-      </w:r>
-      <w:proofErr w:type="gramStart"/>
-      <w:r>
-        <w:t>So</w:t>
-      </w:r>
-      <w:proofErr w:type="gramEnd"/>
-      <w:r>
-        <w:t xml:space="preserve"> we are developing a website where the person can schedule a nikah registrar</w:t>
+        <w:t>for marriage, they have to go in person which is difficult and time taking. So we are developing a website where the person can schedule a nikah registrar</w:t>
       </w:r>
       <w:r>
         <w:rPr>
@@ -1931,31 +1915,7 @@
         <w:ind w:left="731" w:right="0"/>
       </w:pPr>
       <w:r>
-        <w:t xml:space="preserve">In our country, mosques are the place where parent send their children to get Islamic teaching related to our religion. Person of any age can come to mosque and ask questions for which they have doubt in their mind so the person get the answers according to the Islam. Every town has one mosque that handles prayer schedule, organize religious events and collect donations. These days mosques manage their records in registers which become messy and can be destroyed by various causes. </w:t>
-      </w:r>
-      <w:proofErr w:type="gramStart"/>
-      <w:r>
-        <w:t>Also</w:t>
-      </w:r>
-      <w:proofErr w:type="gramEnd"/>
-      <w:r>
-        <w:t xml:space="preserve"> it is very </w:t>
-      </w:r>
-      <w:proofErr w:type="gramStart"/>
-      <w:r>
-        <w:t>time consuming</w:t>
-      </w:r>
-      <w:proofErr w:type="gramEnd"/>
-      <w:r>
-        <w:t xml:space="preserve"> process to find the records on urgent bases. </w:t>
-      </w:r>
-      <w:proofErr w:type="gramStart"/>
-      <w:r>
-        <w:t>So</w:t>
-      </w:r>
-      <w:proofErr w:type="gramEnd"/>
-      <w:r>
-        <w:t xml:space="preserve"> there is a need of digital system where the records will be easily accessible and management of operations become easy.  </w:t>
+        <w:t xml:space="preserve">In our country, mosques are the place where parent send their children to get Islamic teaching related to our religion. Person of any age can come to mosque and ask questions for which they have doubt in their mind so the person get the answers according to the Islam. Every town has one mosque that handles prayer schedule, organize religious events and collect donations. These days mosques manage their records in registers which become messy and can be destroyed by various causes. Also it is very time consuming process to find the records on urgent bases. So there is a need of digital system where the records will be easily accessible and management of operations become easy.  </w:t>
       </w:r>
     </w:p>
     <w:p>
@@ -1993,15 +1953,7 @@
         <w:t xml:space="preserve"> </w:t>
       </w:r>
       <w:r>
-        <w:t xml:space="preserve">quickly. People who are away from their area mosque do not get the updates what announcement and events are going to happen. Another big problem is using paper registers for keeping records. This method is slow and if register get lost or damaged, </w:t>
-      </w:r>
-      <w:proofErr w:type="gramStart"/>
-      <w:r>
-        <w:t>all important</w:t>
-      </w:r>
-      <w:proofErr w:type="gramEnd"/>
-      <w:r>
-        <w:t xml:space="preserve"> information is gone forever.  </w:t>
+        <w:t xml:space="preserve">quickly. People who are away from their area mosque do not get the updates what announcement and events are going to happen. Another big problem is using paper registers for keeping records. This method is slow and if register get lost or damaged, all important information is gone forever.  </w:t>
       </w:r>
     </w:p>
     <w:p>
@@ -2448,15 +2400,7 @@
               <w:jc w:val="left"/>
             </w:pPr>
             <w:r>
-              <w:t xml:space="preserve">Manage availability for Nikah, share special prayer timings, avoid </w:t>
-            </w:r>
-            <w:proofErr w:type="spellStart"/>
-            <w:r>
-              <w:t>doublebooking</w:t>
-            </w:r>
-            <w:proofErr w:type="spellEnd"/>
-            <w:r>
-              <w:t xml:space="preserve">.  </w:t>
+              <w:t xml:space="preserve">Manage availability for Nikah, share special prayer timings, avoid doublebooking.  </w:t>
             </w:r>
           </w:p>
         </w:tc>
@@ -2491,21 +2435,13 @@
         <w:ind w:right="0" w:hanging="361"/>
       </w:pPr>
       <w:r>
-        <w:t xml:space="preserve">To make a </w:t>
-      </w:r>
-      <w:proofErr w:type="gramStart"/>
-      <w:r>
-        <w:t>web</w:t>
-      </w:r>
-      <w:r>
-        <w:t xml:space="preserve"> </w:t>
-      </w:r>
-      <w:r>
-        <w:t>based</w:t>
-      </w:r>
-      <w:proofErr w:type="gramEnd"/>
-      <w:r>
-        <w:t xml:space="preserve"> system for mosque management using MERN stack.  </w:t>
+        <w:t>To make a web</w:t>
+      </w:r>
+      <w:r>
+        <w:t xml:space="preserve"> </w:t>
+      </w:r>
+      <w:r>
+        <w:t xml:space="preserve">based system for mosque management using MERN stack.  </w:t>
       </w:r>
     </w:p>
     <w:p>
@@ -2969,15 +2905,7 @@
         <w:ind w:left="731" w:right="0"/>
       </w:pPr>
       <w:r>
-        <w:t xml:space="preserve">There are some systems which are being used for churches that handle </w:t>
-      </w:r>
-      <w:proofErr w:type="gramStart"/>
-      <w:r>
-        <w:t>donation ,</w:t>
-      </w:r>
-      <w:proofErr w:type="gramEnd"/>
-      <w:r>
-        <w:t xml:space="preserve"> events and prayer schedule. In Pakistan most mosque still use old methods like keeping records in register or making announcements on speaker.</w:t>
+        <w:t>There are some systems which are being used for churches that handle donation , events and prayer schedule. In Pakistan most mosque still use old methods like keeping records in register or making announcements on speaker.</w:t>
       </w:r>
       <w:r>
         <w:rPr>
@@ -3087,7 +3015,25 @@
         </mc:AlternateContent>
       </w:r>
       <w:r>
-        <w:t xml:space="preserve"> Some mosques use Google Forms for event registration or Excel sheets for donation tracking but there is no proper integrated system that provide everything in one place. Most existing Islamic applications focus only on prayer times and Qibla direction, they don't help in mosque management.  </w:t>
+        <w:t xml:space="preserve"> Some mosques use </w:t>
+      </w:r>
+      <w:r>
+        <w:t>g</w:t>
+      </w:r>
+      <w:r>
+        <w:t xml:space="preserve">oogle </w:t>
+      </w:r>
+      <w:r>
+        <w:t>f</w:t>
+      </w:r>
+      <w:r>
+        <w:t xml:space="preserve">orms for event registration or </w:t>
+      </w:r>
+      <w:r>
+        <w:t>e</w:t>
+      </w:r>
+      <w:r>
+        <w:t xml:space="preserve">xcel sheets for donation tracking but there is no proper system that provide everything in one place. Most existing Islamic applications focus only on prayer times and Qibla direction, they don't help in mosque management.  </w:t>
       </w:r>
     </w:p>
     <w:p>
@@ -3116,31 +3062,13 @@
         <w:t xml:space="preserve"> </w:t>
       </w:r>
       <w:r>
-        <w:t xml:space="preserve">booking. Secondly, the current system </w:t>
-      </w:r>
-      <w:proofErr w:type="gramStart"/>
-      <w:r>
-        <w:t>do</w:t>
-      </w:r>
-      <w:proofErr w:type="gramEnd"/>
-      <w:r>
-        <w:t xml:space="preserve"> not give the financial transparency that people want. Our project fills these gaps </w:t>
-      </w:r>
-      <w:proofErr w:type="gramStart"/>
+        <w:t xml:space="preserve">booking. Secondly, the current system do not give the financial transparency that people want. Our project fills these gaps </w:t>
+      </w:r>
       <w:r>
         <w:t xml:space="preserve">with </w:t>
       </w:r>
       <w:r>
-        <w:t xml:space="preserve"> </w:t>
-      </w:r>
-      <w:proofErr w:type="spellStart"/>
-      <w:r>
-        <w:t>a</w:t>
-      </w:r>
-      <w:proofErr w:type="spellEnd"/>
-      <w:proofErr w:type="gramEnd"/>
-      <w:r>
-        <w:t xml:space="preserve"> </w:t>
+        <w:t xml:space="preserve"> a </w:t>
       </w:r>
       <w:r>
         <w:t>cheap and</w:t>
@@ -4906,16 +4834,7 @@
               <w:jc w:val="center"/>
             </w:pPr>
             <w:r>
-              <w:t>Primary code editor with good extensions for MERN development</w:t>
-            </w:r>
-            <w:r>
-              <w:rPr>
-                <w:sz w:val="20"/>
-              </w:rPr>
-              <w:t xml:space="preserve"> </w:t>
-            </w:r>
-            <w:r>
-              <w:t xml:space="preserve"> </w:t>
+              <w:t xml:space="preserve">Primary code editor with good extensions </w:t>
             </w:r>
           </w:p>
         </w:tc>
@@ -4941,7 +4860,6 @@
               <w:ind w:left="127" w:right="0" w:firstLine="0"/>
               <w:jc w:val="center"/>
             </w:pPr>
-            <w:proofErr w:type="gramStart"/>
             <w:r>
               <w:rPr>
                 <w:b/>
@@ -4955,14 +4873,7 @@
               <w:rPr>
                 <w:b/>
               </w:rPr>
-              <w:t>Technologies</w:t>
-            </w:r>
-            <w:proofErr w:type="gramEnd"/>
-            <w:r>
-              <w:rPr>
-                <w:b/>
-              </w:rPr>
-              <w:t xml:space="preserve"> </w:t>
+              <w:t xml:space="preserve">Technologies </w:t>
             </w:r>
             <w:r>
               <w:t xml:space="preserve"> </w:t>
@@ -5090,11 +5001,9 @@
               <w:ind w:left="0" w:right="15" w:firstLine="0"/>
               <w:jc w:val="center"/>
             </w:pPr>
-            <w:proofErr w:type="gramStart"/>
             <w:r>
               <w:t>React.js ,</w:t>
             </w:r>
-            <w:proofErr w:type="gramEnd"/>
             <w:r>
               <w:rPr>
                 <w:sz w:val="22"/>
@@ -5123,14 +5032,16 @@
           </w:p>
           <w:p>
             <w:pPr>
-              <w:spacing w:after="0" w:line="259" w:lineRule="auto"/>
+              <w:spacing w:line="259" w:lineRule="auto"/>
               <w:ind w:left="0" w:right="21" w:firstLine="0"/>
               <w:jc w:val="center"/>
-            </w:pPr>
-            <w:r>
-              <w:t xml:space="preserve"> </w:t>
-            </w:r>
-            <w:proofErr w:type="gramStart"/>
+              <w:rPr>
+                <w:lang w:val="en-US"/>
+              </w:rPr>
+            </w:pPr>
+            <w:r>
+              <w:t xml:space="preserve"> </w:t>
+            </w:r>
             <w:r>
               <w:rPr>
                 <w:sz w:val="22"/>
@@ -5149,10 +5060,31 @@
             <w:r>
               <w:t>,</w:t>
             </w:r>
-            <w:proofErr w:type="gramEnd"/>
-            <w:r>
-              <w:t>Stripe</w:t>
-            </w:r>
+            <w:r>
+              <w:rPr>
+                <w:rFonts w:ascii="Consolas" w:hAnsi="Consolas" w:cs="Courier New"/>
+                <w:color w:val="F9FAFB"/>
+                <w:kern w:val="0"/>
+                <w:sz w:val="20"/>
+                <w:szCs w:val="20"/>
+                <w:lang w:val="en-US" w:eastAsia="en-US"/>
+                <w14:ligatures w14:val="none"/>
+              </w:rPr>
+              <w:t xml:space="preserve"> </w:t>
+            </w:r>
+            <w:r>
+              <w:rPr>
+                <w:lang w:val="en-US"/>
+              </w:rPr>
+              <w:t xml:space="preserve">Mongoose    </w:t>
+            </w:r>
+          </w:p>
+          <w:p>
+            <w:pPr>
+              <w:spacing w:after="0" w:line="259" w:lineRule="auto"/>
+              <w:ind w:left="0" w:right="21" w:firstLine="0"/>
+              <w:jc w:val="center"/>
+            </w:pPr>
           </w:p>
         </w:tc>
         <w:tc>
@@ -5212,15 +5144,7 @@
               <w:jc w:val="center"/>
             </w:pPr>
             <w:r>
-              <w:t xml:space="preserve">RESTful APIs and handling </w:t>
-            </w:r>
-            <w:proofErr w:type="gramStart"/>
-            <w:r>
-              <w:t>server side</w:t>
-            </w:r>
-            <w:proofErr w:type="gramEnd"/>
-            <w:r>
-              <w:t xml:space="preserve"> logic.</w:t>
+              <w:t>RESTful APIs and handling server side logic.</w:t>
             </w:r>
             <w:r>
               <w:rPr>
@@ -5381,61 +5305,11 @@
               <w:ind w:left="0" w:right="23" w:firstLine="0"/>
               <w:jc w:val="center"/>
             </w:pPr>
-            <w:proofErr w:type="gramStart"/>
             <w:r>
               <w:rPr>
                 <w:sz w:val="20"/>
               </w:rPr>
-              <w:t>React ,</w:t>
-            </w:r>
-            <w:proofErr w:type="gramEnd"/>
-            <w:r>
-              <w:rPr>
-                <w:sz w:val="20"/>
-              </w:rPr>
-              <w:t xml:space="preserve"> </w:t>
-            </w:r>
-            <w:proofErr w:type="gramStart"/>
-            <w:r>
-              <w:rPr>
-                <w:sz w:val="20"/>
-              </w:rPr>
-              <w:t>Nodejs ,</w:t>
-            </w:r>
-            <w:proofErr w:type="gramEnd"/>
-            <w:r>
-              <w:rPr>
-                <w:sz w:val="20"/>
-              </w:rPr>
-              <w:t xml:space="preserve">  </w:t>
-            </w:r>
-            <w:proofErr w:type="gramStart"/>
-            <w:r>
-              <w:rPr>
-                <w:sz w:val="20"/>
-              </w:rPr>
-              <w:t>JS ,</w:t>
-            </w:r>
-            <w:proofErr w:type="gramEnd"/>
-            <w:r>
-              <w:rPr>
-                <w:sz w:val="20"/>
-              </w:rPr>
-              <w:t xml:space="preserve"> </w:t>
-            </w:r>
-            <w:proofErr w:type="gramStart"/>
-            <w:r>
-              <w:rPr>
-                <w:sz w:val="20"/>
-              </w:rPr>
-              <w:t>Express ,</w:t>
-            </w:r>
-            <w:proofErr w:type="gramEnd"/>
-            <w:r>
-              <w:rPr>
-                <w:sz w:val="20"/>
-              </w:rPr>
-              <w:t xml:space="preserve"> </w:t>
+              <w:t xml:space="preserve">React , Nodejs ,  JS , </w:t>
             </w:r>
             <w:r>
               <w:t xml:space="preserve"> </w:t>
@@ -5452,6 +5326,26 @@
                 <w:sz w:val="20"/>
               </w:rPr>
               <w:t xml:space="preserve">Mongo DB </w:t>
+            </w:r>
+            <w:r>
+              <w:rPr>
+                <w:sz w:val="20"/>
+              </w:rPr>
+              <w:t>,</w:t>
+            </w:r>
+            <w:r>
+              <w:rPr>
+                <w:sz w:val="20"/>
+                <w:szCs w:val="20"/>
+                <w:u w:color="000000"/>
+                <w:bdr w:val="nil"/>
+                <w14:textOutline w14:w="0" w14:cap="flat" w14:cmpd="sng" w14:algn="ctr">
+                  <w14:noFill/>
+                  <w14:prstDash w14:val="solid"/>
+                  <w14:bevel/>
+                </w14:textOutline>
+              </w:rPr>
+              <w:t xml:space="preserve"> Stripe API</w:t>
             </w:r>
             <w:r>
               <w:t xml:space="preserve"> </w:t>
@@ -8090,6 +7984,7 @@
   <w:style w:type="character" w:default="1" w:styleId="DefaultParagraphFont">
     <w:name w:val="Default Paragraph Font"/>
     <w:uiPriority w:val="1"/>
+    <w:semiHidden/>
     <w:unhideWhenUsed/>
   </w:style>
   <w:style w:type="table" w:default="1" w:styleId="TableNormal">
@@ -8183,6 +8078,38 @@
         <w:right w:w="0" w:type="dxa"/>
       </w:tblCellMar>
     </w:tblPr>
+  </w:style>
+  <w:style w:type="paragraph" w:styleId="HTMLPreformatted">
+    <w:name w:val="HTML Preformatted"/>
+    <w:basedOn w:val="Normal"/>
+    <w:link w:val="HTMLPreformattedChar"/>
+    <w:uiPriority w:val="99"/>
+    <w:semiHidden/>
+    <w:unhideWhenUsed/>
+    <w:rsid w:val="00B53BC2"/>
+    <w:pPr>
+      <w:spacing w:after="0" w:line="240" w:lineRule="auto"/>
+    </w:pPr>
+    <w:rPr>
+      <w:rFonts w:ascii="Consolas" w:hAnsi="Consolas"/>
+      <w:sz w:val="20"/>
+      <w:szCs w:val="20"/>
+    </w:rPr>
+  </w:style>
+  <w:style w:type="character" w:customStyle="1" w:styleId="HTMLPreformattedChar">
+    <w:name w:val="HTML Preformatted Char"/>
+    <w:basedOn w:val="DefaultParagraphFont"/>
+    <w:link w:val="HTMLPreformatted"/>
+    <w:uiPriority w:val="99"/>
+    <w:semiHidden/>
+    <w:rsid w:val="00B53BC2"/>
+    <w:rPr>
+      <w:rFonts w:ascii="Consolas" w:eastAsia="Times New Roman" w:hAnsi="Consolas" w:cs="Times New Roman"/>
+      <w:color w:val="000000"/>
+      <w:sz w:val="20"/>
+      <w:szCs w:val="20"/>
+      <w:lang w:val="en" w:eastAsia="en"/>
+    </w:rPr>
   </w:style>
 </w:styles>
 </file>

</xml_diff>